<commit_message>
Update Informe sobre proceso del trabajo de informática 2.docx
</commit_message>
<xml_diff>
--- a/Informe sobre proceso del trabajo de informática 2.docx
+++ b/Informe sobre proceso del trabajo de informática 2.docx
@@ -65,7 +65,7 @@
           <w:noProof/>
         </w:rPr>
         <w:drawing>
-          <wp:inline distT="0" distB="0" distL="0" distR="0" wp14:anchorId="29668C11" wp14:editId="7DDAAA30">
+          <wp:inline distT="0" distB="0" distL="0" distR="0" wp14:anchorId="29668C11" wp14:editId="49A9AA80">
             <wp:extent cx="5918661" cy="2305050"/>
             <wp:effectExtent l="0" t="0" r="6350" b="0"/>
             <wp:docPr id="1023849750" name="Imagen 1" descr="Texto&#10;&#10;Descripción generada automáticamente"/>
@@ -106,6 +106,50 @@
         <w:rPr>
           <w:b/>
           <w:bCs/>
+          <w:sz w:val="24"/>
+          <w:szCs w:val="24"/>
+          <w:lang w:val="es-ES"/>
+        </w:rPr>
+      </w:pPr>
+      <w:hyperlink r:id="rId5" w:history="1">
+        <w:r>
+          <w:rPr>
+            <w:rStyle w:val="Hipervnculo"/>
+            <w:b/>
+            <w:bCs/>
+            <w:sz w:val="24"/>
+            <w:szCs w:val="24"/>
+            <w:lang w:val="es-ES"/>
+          </w:rPr>
+          <w:t>https://www.tinkercad.com/things/ke9un5DtuRU?sharecode=Wwn4YjNOFoVF5qapq0QC6NIvtoquhcW9xX_1t</w:t>
+        </w:r>
+        <w:r>
+          <w:rPr>
+            <w:rStyle w:val="Hipervnculo"/>
+            <w:b/>
+            <w:bCs/>
+            <w:sz w:val="24"/>
+            <w:szCs w:val="24"/>
+            <w:lang w:val="es-ES"/>
+          </w:rPr>
+          <w:t>u</w:t>
+        </w:r>
+        <w:r>
+          <w:rPr>
+            <w:rStyle w:val="Hipervnculo"/>
+            <w:b/>
+            <w:bCs/>
+            <w:sz w:val="24"/>
+            <w:szCs w:val="24"/>
+            <w:lang w:val="es-ES"/>
+          </w:rPr>
+          <w:t>3fyfA</w:t>
+        </w:r>
+      </w:hyperlink>
+    </w:p>
+    <w:p>
+      <w:pPr>
+        <w:rPr>
           <w:sz w:val="24"/>
           <w:szCs w:val="24"/>
           <w:lang w:val="es-ES"/>
@@ -550,6 +594,41 @@
     <w:semiHidden/>
     <w:unhideWhenUsed/>
   </w:style>
+  <w:style w:type="character" w:styleId="Hipervnculo">
+    <w:name w:val="Hyperlink"/>
+    <w:basedOn w:val="Fuentedeprrafopredeter"/>
+    <w:uiPriority w:val="99"/>
+    <w:unhideWhenUsed/>
+    <w:rsid w:val="00553995"/>
+    <w:rPr>
+      <w:color w:val="0563C1" w:themeColor="hyperlink"/>
+      <w:u w:val="single"/>
+    </w:rPr>
+  </w:style>
+  <w:style w:type="character" w:styleId="Mencinsinresolver">
+    <w:name w:val="Unresolved Mention"/>
+    <w:basedOn w:val="Fuentedeprrafopredeter"/>
+    <w:uiPriority w:val="99"/>
+    <w:semiHidden/>
+    <w:unhideWhenUsed/>
+    <w:rsid w:val="00553995"/>
+    <w:rPr>
+      <w:color w:val="605E5C"/>
+      <w:shd w:val="clear" w:color="auto" w:fill="E1DFDD"/>
+    </w:rPr>
+  </w:style>
+  <w:style w:type="character" w:styleId="Hipervnculovisitado">
+    <w:name w:val="FollowedHyperlink"/>
+    <w:basedOn w:val="Fuentedeprrafopredeter"/>
+    <w:uiPriority w:val="99"/>
+    <w:semiHidden/>
+    <w:unhideWhenUsed/>
+    <w:rsid w:val="00553995"/>
+    <w:rPr>
+      <w:color w:val="954F72" w:themeColor="followedHyperlink"/>
+      <w:u w:val="single"/>
+    </w:rPr>
+  </w:style>
 </w:styles>
 </file>
 

</xml_diff>